<commit_message>
ep18 complte --> start EP19 snackbar
ep18 raisebutton complte

start EP19 snackbar
</commit_message>
<xml_diff>
--- a/Flutter Dev note.docx
+++ b/Flutter Dev note.docx
@@ -368,7 +368,6 @@
         <w:t>Function can be an object like javascipt</w:t>
       </w:r>
     </w:p>
-    <w:p/>
     <w:p>
       <w:pPr>
         <w:pStyle w:val="ListParagraph"/>
@@ -378,8 +377,42 @@
         </w:numPr>
       </w:pPr>
       <w:r>
+        <w:t xml:space="preserve">Widget home </w:t>
+      </w:r>
+      <w:r>
+        <w:sym w:font="Wingdings" w:char="F0E0"/>
+      </w:r>
+      <w:r>
+        <w:t xml:space="preserve"> body </w:t>
+      </w:r>
+      <w:r>
+        <w:sym w:font="Wingdings" w:char="F0E0"/>
+      </w:r>
+      <w:r>
+        <w:t xml:space="preserve"> </w:t>
+      </w:r>
+    </w:p>
+    <w:p/>
+    <w:p>
+      <w:pPr>
+        <w:pStyle w:val="ListParagraph"/>
+        <w:numPr>
+          <w:ilvl w:val="0"/>
+          <w:numId w:val="2"/>
+        </w:numPr>
+      </w:pPr>
+      <w:r>
         <w:t>Ep9</w:t>
       </w:r>
+    </w:p>
+    <w:p>
+      <w:pPr>
+        <w:pStyle w:val="ListParagraph"/>
+        <w:rPr>
+          <w:rFonts w:hint="cs"/>
+          <w:cs/>
+        </w:rPr>
+      </w:pPr>
     </w:p>
     <w:p>
       <w:pPr>
@@ -410,7 +443,10 @@
         <w:t xml:space="preserve">but!!  </w:t>
       </w:r>
       <w:r>
-        <w:t>any calculat</w:t>
+        <w:t>A</w:t>
+      </w:r>
+      <w:r>
+        <w:t>ny calculat</w:t>
       </w:r>
       <w:r>
         <w:t>ion</w:t>
@@ -1163,9 +1199,6 @@
           <w:ilvl w:val="1"/>
           <w:numId w:val="4"/>
         </w:numPr>
-        <w:rPr>
-          <w:rFonts w:hint="cs"/>
-        </w:rPr>
       </w:pPr>
       <w:r>
         <w:rPr>
@@ -1192,14 +1225,7 @@
           <w:rFonts w:hint="cs"/>
           <w:cs/>
         </w:rPr>
-        <w:t xml:space="preserve"> </w:t>
-      </w:r>
-      <w:r>
-        <w:rPr>
-          <w:rFonts w:hint="cs"/>
-          <w:cs/>
-        </w:rPr>
-        <w:t>หาไฟล์ภาพมาใส่</w:t>
+        <w:t xml:space="preserve"> หาไฟล์ภาพมาใส่</w:t>
       </w:r>
     </w:p>
     <w:p>
@@ -1280,14 +1306,8 @@
       </w:pPr>
       <w:r>
         <w:rPr>
-          <w:rFonts w:hint="cs"/>
-          <w:cs/>
-        </w:rPr>
-        <w:t xml:space="preserve"> </w:t>
-      </w:r>
-      <w:r>
-        <w:rPr>
           <w:rFonts w:cs="Cordia New"/>
+          <w:noProof/>
           <w:cs/>
         </w:rPr>
         <w:drawing>
@@ -1327,19 +1347,101 @@
         </w:drawing>
       </w:r>
     </w:p>
+    <w:p>
+      <w:pPr>
+        <w:pStyle w:val="ListParagraph"/>
+        <w:numPr>
+          <w:ilvl w:val="0"/>
+          <w:numId w:val="6"/>
+        </w:numPr>
+      </w:pPr>
+      <w:r>
+        <w:t>Ep18 raise button</w:t>
+      </w:r>
+    </w:p>
+    <w:p>
+      <w:pPr>
+        <w:pStyle w:val="ListParagraph"/>
+        <w:numPr>
+          <w:ilvl w:val="1"/>
+          <w:numId w:val="6"/>
+        </w:numPr>
+      </w:pPr>
+      <w:r>
+        <w:rPr>
+          <w:rFonts w:hint="cs"/>
+          <w:cs/>
+        </w:rPr>
+        <w:t>ก็ปุ่ม ธรรมดานี่แหละ</w:t>
+      </w:r>
+    </w:p>
+    <w:p>
+      <w:pPr>
+        <w:pStyle w:val="ListParagraph"/>
+        <w:numPr>
+          <w:ilvl w:val="1"/>
+          <w:numId w:val="6"/>
+        </w:numPr>
+      </w:pPr>
+      <w:r>
+        <w:rPr>
+          <w:rFonts w:cs="Cordia New"/>
+        </w:rPr>
+        <w:t>child: Text('button')</w:t>
+      </w:r>
+      <w:r>
+        <w:rPr>
+          <w:rFonts w:cs="Cordia New"/>
+        </w:rPr>
+        <w:tab/>
+      </w:r>
+      <w:r>
+        <w:rPr>
+          <w:rFonts w:cs="Cordia New"/>
+          <w:cs/>
+        </w:rPr>
+        <w:t>ถึงจะเป็น</w:t>
+      </w:r>
+      <w:r>
+        <w:rPr>
+          <w:rFonts w:cs="Cordia New"/>
+          <w:cs/>
+        </w:rPr>
+        <w:tab/>
+      </w:r>
+      <w:r>
+        <w:rPr>
+          <w:rFonts w:cs="Cordia New"/>
+          <w:cs/>
+        </w:rPr>
+        <w:t xml:space="preserve"> </w:t>
+      </w:r>
+      <w:r>
+        <w:t xml:space="preserve">button </w:t>
+      </w:r>
+      <w:r>
+        <w:rPr>
+          <w:rFonts w:cs="Cordia New"/>
+          <w:cs/>
+        </w:rPr>
+        <w:t xml:space="preserve">ก็ต้องสร้าง </w:t>
+      </w:r>
+      <w:r>
+        <w:t xml:space="preserve">text </w:t>
+      </w:r>
+      <w:r>
+        <w:rPr>
+          <w:rFonts w:cs="Cordia New"/>
+          <w:cs/>
+        </w:rPr>
+        <w:t>เอง</w:t>
+      </w:r>
+    </w:p>
     <w:p/>
     <w:p/>
     <w:p/>
     <w:p/>
     <w:p/>
-    <w:p/>
-    <w:p>
-      <w:pPr>
-        <w:rPr>
-          <w:rFonts w:hint="cs"/>
-        </w:rPr>
-      </w:pPr>
-    </w:p>
     <w:p>
       <w:pPr>
         <w:pStyle w:val="ListParagraph"/>
@@ -1498,7 +1600,6 @@
           <w:p>
             <w:pPr>
               <w:rPr>
-                <w:rFonts w:hint="cs"/>
                 <w:cs/>
               </w:rPr>
             </w:pPr>
@@ -2105,6 +2206,119 @@
     </w:lvl>
   </w:abstractNum>
   <w:abstractNum w:abstractNumId="4" w15:restartNumberingAfterBreak="0">
+    <w:nsid w:val="5F807ECE"/>
+    <w:multiLevelType w:val="hybridMultilevel"/>
+    <w:tmpl w:val="A208797A"/>
+    <w:lvl w:ilvl="0" w:tplc="04090001">
+      <w:start w:val="1"/>
+      <w:numFmt w:val="bullet"/>
+      <w:lvlText w:val=""/>
+      <w:lvlJc w:val="left"/>
+      <w:pPr>
+        <w:ind w:left="720" w:hanging="360"/>
+      </w:pPr>
+      <w:rPr>
+        <w:rFonts w:ascii="Symbol" w:hAnsi="Symbol" w:hint="default"/>
+      </w:rPr>
+    </w:lvl>
+    <w:lvl w:ilvl="1" w:tplc="04090003">
+      <w:start w:val="1"/>
+      <w:numFmt w:val="bullet"/>
+      <w:lvlText w:val="o"/>
+      <w:lvlJc w:val="left"/>
+      <w:pPr>
+        <w:ind w:left="1440" w:hanging="360"/>
+      </w:pPr>
+      <w:rPr>
+        <w:rFonts w:ascii="Courier New" w:hAnsi="Courier New" w:cs="Courier New" w:hint="default"/>
+      </w:rPr>
+    </w:lvl>
+    <w:lvl w:ilvl="2" w:tplc="04090005" w:tentative="1">
+      <w:start w:val="1"/>
+      <w:numFmt w:val="bullet"/>
+      <w:lvlText w:val=""/>
+      <w:lvlJc w:val="left"/>
+      <w:pPr>
+        <w:ind w:left="2160" w:hanging="360"/>
+      </w:pPr>
+      <w:rPr>
+        <w:rFonts w:ascii="Wingdings" w:hAnsi="Wingdings" w:hint="default"/>
+      </w:rPr>
+    </w:lvl>
+    <w:lvl w:ilvl="3" w:tplc="04090001" w:tentative="1">
+      <w:start w:val="1"/>
+      <w:numFmt w:val="bullet"/>
+      <w:lvlText w:val=""/>
+      <w:lvlJc w:val="left"/>
+      <w:pPr>
+        <w:ind w:left="2880" w:hanging="360"/>
+      </w:pPr>
+      <w:rPr>
+        <w:rFonts w:ascii="Symbol" w:hAnsi="Symbol" w:hint="default"/>
+      </w:rPr>
+    </w:lvl>
+    <w:lvl w:ilvl="4" w:tplc="04090003" w:tentative="1">
+      <w:start w:val="1"/>
+      <w:numFmt w:val="bullet"/>
+      <w:lvlText w:val="o"/>
+      <w:lvlJc w:val="left"/>
+      <w:pPr>
+        <w:ind w:left="3600" w:hanging="360"/>
+      </w:pPr>
+      <w:rPr>
+        <w:rFonts w:ascii="Courier New" w:hAnsi="Courier New" w:cs="Courier New" w:hint="default"/>
+      </w:rPr>
+    </w:lvl>
+    <w:lvl w:ilvl="5" w:tplc="04090005" w:tentative="1">
+      <w:start w:val="1"/>
+      <w:numFmt w:val="bullet"/>
+      <w:lvlText w:val=""/>
+      <w:lvlJc w:val="left"/>
+      <w:pPr>
+        <w:ind w:left="4320" w:hanging="360"/>
+      </w:pPr>
+      <w:rPr>
+        <w:rFonts w:ascii="Wingdings" w:hAnsi="Wingdings" w:hint="default"/>
+      </w:rPr>
+    </w:lvl>
+    <w:lvl w:ilvl="6" w:tplc="04090001" w:tentative="1">
+      <w:start w:val="1"/>
+      <w:numFmt w:val="bullet"/>
+      <w:lvlText w:val=""/>
+      <w:lvlJc w:val="left"/>
+      <w:pPr>
+        <w:ind w:left="5040" w:hanging="360"/>
+      </w:pPr>
+      <w:rPr>
+        <w:rFonts w:ascii="Symbol" w:hAnsi="Symbol" w:hint="default"/>
+      </w:rPr>
+    </w:lvl>
+    <w:lvl w:ilvl="7" w:tplc="04090003" w:tentative="1">
+      <w:start w:val="1"/>
+      <w:numFmt w:val="bullet"/>
+      <w:lvlText w:val="o"/>
+      <w:lvlJc w:val="left"/>
+      <w:pPr>
+        <w:ind w:left="5760" w:hanging="360"/>
+      </w:pPr>
+      <w:rPr>
+        <w:rFonts w:ascii="Courier New" w:hAnsi="Courier New" w:cs="Courier New" w:hint="default"/>
+      </w:rPr>
+    </w:lvl>
+    <w:lvl w:ilvl="8" w:tplc="04090005" w:tentative="1">
+      <w:start w:val="1"/>
+      <w:numFmt w:val="bullet"/>
+      <w:lvlText w:val=""/>
+      <w:lvlJc w:val="left"/>
+      <w:pPr>
+        <w:ind w:left="6480" w:hanging="360"/>
+      </w:pPr>
+      <w:rPr>
+        <w:rFonts w:ascii="Wingdings" w:hAnsi="Wingdings" w:hint="default"/>
+      </w:rPr>
+    </w:lvl>
+  </w:abstractNum>
+  <w:abstractNum w:abstractNumId="5" w15:restartNumberingAfterBreak="0">
     <w:nsid w:val="7C7F61B2"/>
     <w:multiLevelType w:val="hybridMultilevel"/>
     <w:tmpl w:val="4D40033A"/>
@@ -2221,7 +2435,7 @@
     <w:abstractNumId w:val="2"/>
   </w:num>
   <w:num w:numId="2">
-    <w:abstractNumId w:val="4"/>
+    <w:abstractNumId w:val="5"/>
   </w:num>
   <w:num w:numId="3">
     <w:abstractNumId w:val="3"/>
@@ -2231,6 +2445,9 @@
   </w:num>
   <w:num w:numId="5">
     <w:abstractNumId w:val="1"/>
+  </w:num>
+  <w:num w:numId="6">
+    <w:abstractNumId w:val="4"/>
   </w:num>
 </w:numbering>
 </file>

</xml_diff>

<commit_message>
ep29-32 create login part 1
29 datepicker and timepicker
30. simple dialog
31. alert dialog
32. login workshop part 1 -> create project
</commit_message>
<xml_diff>
--- a/Flutter Dev note.docx
+++ b/Flutter Dev note.docx
@@ -47,6 +47,7 @@
         </w:rPr>
         <w:t xml:space="preserve"> ใช้ </w:t>
       </w:r>
+      <w:proofErr w:type="spellStart"/>
       <w:r>
         <w:rPr>
           <w:b/>
@@ -55,7 +56,18 @@
           <w:szCs w:val="40"/>
           <w:u w:val="single"/>
         </w:rPr>
-        <w:t>vscode dev</w:t>
+        <w:t>vscode</w:t>
+      </w:r>
+      <w:proofErr w:type="spellEnd"/>
+      <w:r>
+        <w:rPr>
+          <w:b/>
+          <w:bCs/>
+          <w:sz w:val="32"/>
+          <w:szCs w:val="40"/>
+          <w:u w:val="single"/>
+        </w:rPr>
+        <w:t xml:space="preserve"> dev</w:t>
       </w:r>
     </w:p>
     <w:p>
@@ -127,8 +139,13 @@
           <w:numId w:val="1"/>
         </w:numPr>
       </w:pPr>
-      <w:r>
-        <w:t xml:space="preserve">Vscode </w:t>
+      <w:proofErr w:type="spellStart"/>
+      <w:r>
+        <w:t>Vscode</w:t>
+      </w:r>
+      <w:proofErr w:type="spellEnd"/>
+      <w:r>
+        <w:t xml:space="preserve"> </w:t>
       </w:r>
       <w:r>
         <w:rPr>
@@ -241,7 +258,11 @@
         </w:numPr>
       </w:pPr>
       <w:r>
-        <w:t xml:space="preserve">flutter run  </w:t>
+        <w:t xml:space="preserve">flutter </w:t>
+      </w:r>
+      <w:proofErr w:type="gramStart"/>
+      <w:r>
+        <w:t xml:space="preserve">run  </w:t>
       </w:r>
       <w:r>
         <w:rPr>
@@ -250,6 +271,7 @@
         </w:rPr>
         <w:t>-</w:t>
       </w:r>
+      <w:proofErr w:type="gramEnd"/>
       <w:r>
         <w:t>&gt;</w:t>
       </w:r>
@@ -352,9 +374,11 @@
         </w:rPr>
         <w:t xml:space="preserve"> </w:t>
       </w:r>
+      <w:proofErr w:type="spellStart"/>
       <w:r>
         <w:t>c+java+javascript</w:t>
       </w:r>
+      <w:proofErr w:type="spellEnd"/>
     </w:p>
     <w:p>
       <w:pPr>
@@ -365,8 +389,13 @@
         </w:numPr>
       </w:pPr>
       <w:r>
-        <w:t>Function can be an object like javascipt</w:t>
-      </w:r>
+        <w:t xml:space="preserve">Function can be an object like </w:t>
+      </w:r>
+      <w:proofErr w:type="spellStart"/>
+      <w:r>
+        <w:t>javascipt</w:t>
+      </w:r>
+      <w:proofErr w:type="spellEnd"/>
     </w:p>
     <w:p>
       <w:pPr>
@@ -385,11 +414,18 @@
       <w:r>
         <w:t xml:space="preserve"> </w:t>
       </w:r>
+      <w:proofErr w:type="spellStart"/>
+      <w:proofErr w:type="gramStart"/>
       <w:r>
         <w:t>appbar,</w:t>
       </w:r>
       <w:r>
-        <w:t xml:space="preserve">body </w:t>
+        <w:t>body</w:t>
+      </w:r>
+      <w:proofErr w:type="spellEnd"/>
+      <w:proofErr w:type="gramEnd"/>
+      <w:r>
+        <w:t xml:space="preserve"> </w:t>
       </w:r>
       <w:r>
         <w:sym w:font="Wingdings" w:char="F0E0"/>
@@ -464,10 +500,18 @@
         <w:t xml:space="preserve"> </w:t>
       </w:r>
       <w:r>
-        <w:t>must to processing under widget</w:t>
-      </w:r>
-      <w:r>
-        <w:t xml:space="preserve">‘s </w:t>
+        <w:t xml:space="preserve">must to processing under </w:t>
+      </w:r>
+      <w:proofErr w:type="gramStart"/>
+      <w:r>
+        <w:t>widget</w:t>
+      </w:r>
+      <w:r>
+        <w:t>‘</w:t>
+      </w:r>
+      <w:proofErr w:type="gramEnd"/>
+      <w:r>
+        <w:t xml:space="preserve">s </w:t>
       </w:r>
       <w:r>
         <w:t>working</w:t>
@@ -642,7 +686,15 @@
         </w:numPr>
       </w:pPr>
       <w:r>
-        <w:t>Scaffold can contain many child, used children:</w:t>
+        <w:t xml:space="preserve">Scaffold can contain many </w:t>
+      </w:r>
+      <w:proofErr w:type="gramStart"/>
+      <w:r>
+        <w:t>child</w:t>
+      </w:r>
+      <w:proofErr w:type="gramEnd"/>
+      <w:r>
+        <w:t>, used children:</w:t>
       </w:r>
       <w:r>
         <w:br w:type="page"/>
@@ -755,8 +807,13 @@
         </w:rPr>
         <w:t xml:space="preserve"> </w:t>
       </w:r>
-      <w:r>
-        <w:t xml:space="preserve">widget </w:t>
+      <w:proofErr w:type="spellStart"/>
+      <w:r>
+        <w:t>widget</w:t>
+      </w:r>
+      <w:proofErr w:type="spellEnd"/>
+      <w:r>
+        <w:t xml:space="preserve"> </w:t>
       </w:r>
       <w:r>
         <w:rPr>
@@ -775,8 +832,26 @@
         </w:numPr>
       </w:pPr>
       <w:r>
-        <w:t>checkbox, radiobutton, form ,textfield</w:t>
-      </w:r>
+        <w:t xml:space="preserve">checkbox, </w:t>
+      </w:r>
+      <w:proofErr w:type="spellStart"/>
+      <w:r>
+        <w:t>radiobutton</w:t>
+      </w:r>
+      <w:proofErr w:type="spellEnd"/>
+      <w:r>
+        <w:t xml:space="preserve">, </w:t>
+      </w:r>
+      <w:proofErr w:type="gramStart"/>
+      <w:r>
+        <w:t>form ,</w:t>
+      </w:r>
+      <w:proofErr w:type="spellStart"/>
+      <w:r>
+        <w:t>textfield</w:t>
+      </w:r>
+      <w:proofErr w:type="spellEnd"/>
+      <w:proofErr w:type="gramEnd"/>
     </w:p>
     <w:p>
       <w:pPr>
@@ -820,7 +895,15 @@
         <w:t xml:space="preserve">ต้อง </w:t>
       </w:r>
       <w:r>
-        <w:t>override CreateState()</w:t>
+        <w:t xml:space="preserve">override </w:t>
+      </w:r>
+      <w:proofErr w:type="spellStart"/>
+      <w:r>
+        <w:t>CreateState</w:t>
+      </w:r>
+      <w:proofErr w:type="spellEnd"/>
+      <w:r>
+        <w:t>()</w:t>
       </w:r>
     </w:p>
     <w:p>
@@ -858,7 +941,15 @@
         <w:t xml:space="preserve">ต้อง </w:t>
       </w:r>
       <w:r>
-        <w:t xml:space="preserve">call setState() </w:t>
+        <w:t xml:space="preserve">call </w:t>
+      </w:r>
+      <w:proofErr w:type="spellStart"/>
+      <w:r>
+        <w:t>setState</w:t>
+      </w:r>
+      <w:proofErr w:type="spellEnd"/>
+      <w:r>
+        <w:t xml:space="preserve">() </w:t>
       </w:r>
       <w:r>
         <w:rPr>
@@ -948,8 +1039,13 @@
         </w:rPr>
         <w:t xml:space="preserve"> </w:t>
       </w:r>
-      <w:r>
-        <w:t xml:space="preserve">widget </w:t>
+      <w:proofErr w:type="spellStart"/>
+      <w:r>
+        <w:t>widget</w:t>
+      </w:r>
+      <w:proofErr w:type="spellEnd"/>
+      <w:r>
+        <w:t xml:space="preserve"> </w:t>
       </w:r>
       <w:r>
         <w:rPr>
@@ -968,8 +1064,18 @@
         </w:numPr>
       </w:pPr>
       <w:r>
-        <w:t>text, raisedbutton,icon,iconbutton</w:t>
-      </w:r>
+        <w:t xml:space="preserve">text, </w:t>
+      </w:r>
+      <w:proofErr w:type="spellStart"/>
+      <w:proofErr w:type="gramStart"/>
+      <w:r>
+        <w:t>raisedbutton,icon</w:t>
+      </w:r>
+      <w:proofErr w:type="gramEnd"/>
+      <w:r>
+        <w:t>,iconbutton</w:t>
+      </w:r>
+      <w:proofErr w:type="spellEnd"/>
     </w:p>
     <w:p>
       <w:pPr>
@@ -1194,7 +1300,15 @@
         <w:t xml:space="preserve"> </w:t>
       </w:r>
       <w:r>
-        <w:t>image icon and bg color</w:t>
+        <w:t xml:space="preserve">image icon and </w:t>
+      </w:r>
+      <w:proofErr w:type="spellStart"/>
+      <w:r>
+        <w:t>bg</w:t>
+      </w:r>
+      <w:proofErr w:type="spellEnd"/>
+      <w:r>
+        <w:t xml:space="preserve"> color</w:t>
       </w:r>
     </w:p>
     <w:p>
@@ -1248,9 +1362,11 @@
         </w:rPr>
         <w:t xml:space="preserve">ที่ไฟล์ </w:t>
       </w:r>
+      <w:proofErr w:type="spellStart"/>
       <w:r>
         <w:t>pubspec.yaml</w:t>
       </w:r>
+      <w:proofErr w:type="spellEnd"/>
     </w:p>
     <w:p>
       <w:pPr>
@@ -1453,8 +1569,13 @@
         </w:numPr>
       </w:pPr>
       <w:r>
-        <w:t>ep19 SnackBar</w:t>
-      </w:r>
+        <w:t xml:space="preserve">ep19 </w:t>
+      </w:r>
+      <w:proofErr w:type="spellStart"/>
+      <w:r>
+        <w:t>SnackBar</w:t>
+      </w:r>
+      <w:proofErr w:type="spellEnd"/>
     </w:p>
     <w:p>
       <w:pPr>
@@ -1497,9 +1618,11 @@
         </w:rPr>
         <w:t xml:space="preserve">สร้างปุ่ม </w:t>
       </w:r>
+      <w:proofErr w:type="spellStart"/>
       <w:r>
         <w:t>RaisedButon</w:t>
       </w:r>
+      <w:proofErr w:type="spellEnd"/>
     </w:p>
     <w:p>
       <w:pPr>
@@ -1516,9 +1639,11 @@
         </w:rPr>
         <w:t xml:space="preserve">ใน </w:t>
       </w:r>
+      <w:proofErr w:type="spellStart"/>
       <w:r>
         <w:t>onPress</w:t>
       </w:r>
+      <w:proofErr w:type="spellEnd"/>
       <w:r>
         <w:rPr>
           <w:rFonts w:hint="cs"/>
@@ -1526,8 +1651,13 @@
         </w:rPr>
         <w:t xml:space="preserve"> จะสร้าง </w:t>
       </w:r>
-      <w:r>
-        <w:t xml:space="preserve">fnc </w:t>
+      <w:proofErr w:type="spellStart"/>
+      <w:r>
+        <w:t>fnc</w:t>
+      </w:r>
+      <w:proofErr w:type="spellEnd"/>
+      <w:r>
+        <w:t xml:space="preserve"> </w:t>
       </w:r>
     </w:p>
     <w:p>
@@ -1549,16 +1679,24 @@
         </w:rPr>
         <w:t xml:space="preserve">ใน </w:t>
       </w:r>
+      <w:proofErr w:type="spellStart"/>
       <w:r>
         <w:rPr>
           <w:highlight w:val="yellow"/>
         </w:rPr>
-        <w:t xml:space="preserve">fnc </w:t>
-      </w:r>
-      <w:r>
-        <w:rPr>
-          <w:rFonts w:hint="cs"/>
+        <w:t>fnc</w:t>
+      </w:r>
+      <w:proofErr w:type="spellEnd"/>
+      <w:r>
+        <w:rPr>
           <w:highlight w:val="yellow"/>
+        </w:rPr>
+        <w:t xml:space="preserve"> </w:t>
+      </w:r>
+      <w:r>
+        <w:rPr>
+          <w:rFonts w:hint="cs"/>
+          <w:highlight w:val="yellow"/>
           <w:cs/>
         </w:rPr>
         <w:t>จะประกาศ</w:t>
@@ -1581,8 +1719,16 @@
         <w:rPr>
           <w:highlight w:val="yellow"/>
         </w:rPr>
-        <w:t>class SnackBar</w:t>
-      </w:r>
+        <w:t xml:space="preserve">class </w:t>
+      </w:r>
+      <w:proofErr w:type="spellStart"/>
+      <w:r>
+        <w:rPr>
+          <w:highlight w:val="yellow"/>
+        </w:rPr>
+        <w:t>SnackBar</w:t>
+      </w:r>
+      <w:proofErr w:type="spellEnd"/>
     </w:p>
     <w:p>
       <w:pPr>
@@ -1599,8 +1745,13 @@
         </w:rPr>
         <w:t xml:space="preserve">ใน </w:t>
       </w:r>
-      <w:r>
-        <w:t xml:space="preserve">SnackBar </w:t>
+      <w:proofErr w:type="spellStart"/>
+      <w:r>
+        <w:t>SnackBar</w:t>
+      </w:r>
+      <w:proofErr w:type="spellEnd"/>
+      <w:r>
+        <w:t xml:space="preserve"> </w:t>
       </w:r>
       <w:r>
         <w:rPr>
@@ -1663,8 +1814,13 @@
         <w:t xml:space="preserve">จะใช้ </w:t>
       </w:r>
       <w:r>
-        <w:t>class SnackBarAction</w:t>
-      </w:r>
+        <w:t xml:space="preserve">class </w:t>
+      </w:r>
+      <w:proofErr w:type="spellStart"/>
+      <w:r>
+        <w:t>SnackBarAction</w:t>
+      </w:r>
+      <w:proofErr w:type="spellEnd"/>
     </w:p>
     <w:p>
       <w:pPr>
@@ -1682,8 +1838,13 @@
         <w:t xml:space="preserve">ใน </w:t>
       </w:r>
       <w:r>
-        <w:t>class SnackBarAction</w:t>
-      </w:r>
+        <w:t xml:space="preserve">class </w:t>
+      </w:r>
+      <w:proofErr w:type="spellStart"/>
+      <w:r>
+        <w:t>SnackBarAction</w:t>
+      </w:r>
+      <w:proofErr w:type="spellEnd"/>
       <w:r>
         <w:rPr>
           <w:rFonts w:hint="cs"/>
@@ -1691,9 +1852,11 @@
         </w:rPr>
         <w:t xml:space="preserve"> จะมี </w:t>
       </w:r>
+      <w:proofErr w:type="spellStart"/>
       <w:r>
         <w:t>onPress</w:t>
       </w:r>
+      <w:proofErr w:type="spellEnd"/>
     </w:p>
     <w:p>
       <w:pPr>
@@ -1703,6 +1866,7 @@
           <w:numId w:val="6"/>
         </w:numPr>
       </w:pPr>
+      <w:proofErr w:type="gramStart"/>
       <w:r>
         <w:t xml:space="preserve">Statement  </w:t>
       </w:r>
@@ -1711,11 +1875,21 @@
           <w:rFonts w:hint="cs"/>
           <w:cs/>
         </w:rPr>
-        <w:t xml:space="preserve">จากการกด  กดปุ่มใน </w:t>
-      </w:r>
+        <w:t>จากการกด</w:t>
+      </w:r>
+      <w:proofErr w:type="gramEnd"/>
+      <w:r>
+        <w:rPr>
+          <w:rFonts w:hint="cs"/>
+          <w:cs/>
+        </w:rPr>
+        <w:t xml:space="preserve">  กดปุ่มใน </w:t>
+      </w:r>
+      <w:proofErr w:type="spellStart"/>
       <w:r>
         <w:t>SnackBar</w:t>
       </w:r>
+      <w:proofErr w:type="spellEnd"/>
     </w:p>
     <w:p>
       <w:pPr>
@@ -1736,26 +1910,50 @@
         </w:rPr>
         <w:t xml:space="preserve">ใน </w:t>
       </w:r>
+      <w:proofErr w:type="spellStart"/>
       <w:r>
         <w:rPr>
           <w:highlight w:val="yellow"/>
         </w:rPr>
-        <w:t xml:space="preserve">fnc onPress </w:t>
-      </w:r>
-      <w:r>
-        <w:rPr>
-          <w:rFonts w:hint="cs"/>
+        <w:t>fnc</w:t>
+      </w:r>
+      <w:proofErr w:type="spellEnd"/>
+      <w:r>
+        <w:rPr>
           <w:highlight w:val="yellow"/>
+        </w:rPr>
+        <w:t xml:space="preserve"> </w:t>
+      </w:r>
+      <w:proofErr w:type="spellStart"/>
+      <w:r>
+        <w:rPr>
+          <w:highlight w:val="yellow"/>
+        </w:rPr>
+        <w:t>onPress</w:t>
+      </w:r>
+      <w:proofErr w:type="spellEnd"/>
+      <w:r>
+        <w:rPr>
+          <w:highlight w:val="yellow"/>
+        </w:rPr>
+        <w:t xml:space="preserve"> </w:t>
+      </w:r>
+      <w:r>
+        <w:rPr>
+          <w:rFonts w:hint="cs"/>
+          <w:highlight w:val="yellow"/>
           <w:cs/>
         </w:rPr>
         <w:t xml:space="preserve">ของ </w:t>
       </w:r>
+      <w:proofErr w:type="spellStart"/>
       <w:r>
         <w:rPr>
           <w:highlight w:val="yellow"/>
         </w:rPr>
         <w:t>RaisedButten</w:t>
       </w:r>
+      <w:proofErr w:type="spellEnd"/>
       <w:r>
         <w:rPr>
           <w:rFonts w:hint="cs"/>
@@ -1764,12 +1962,14 @@
         </w:rPr>
         <w:t xml:space="preserve"> หลังจากประกาศตัวแปร </w:t>
       </w:r>
+      <w:proofErr w:type="spellStart"/>
       <w:r>
         <w:rPr>
           <w:highlight w:val="yellow"/>
         </w:rPr>
         <w:t>SnackBar</w:t>
       </w:r>
+      <w:proofErr w:type="spellEnd"/>
       <w:r>
         <w:rPr>
           <w:rFonts w:hint="cs"/>
@@ -1778,25 +1978,69 @@
         </w:rPr>
         <w:t xml:space="preserve"> ให้ใช้คำสั่ง </w:t>
       </w:r>
+      <w:proofErr w:type="spellStart"/>
       <w:r>
         <w:rPr>
           <w:highlight w:val="yellow"/>
         </w:rPr>
-        <w:t>Scaffold.of(context).showSnackBar(snackBar);</w:t>
-      </w:r>
-      <w:r>
-        <w:rPr>
-          <w:rFonts w:hint="cs"/>
+        <w:t>Scaffold.of</w:t>
+      </w:r>
+      <w:proofErr w:type="spellEnd"/>
+      <w:r>
+        <w:rPr>
           <w:highlight w:val="yellow"/>
+        </w:rPr>
+        <w:t>(context).</w:t>
+      </w:r>
+      <w:proofErr w:type="spellStart"/>
+      <w:r>
+        <w:rPr>
+          <w:highlight w:val="yellow"/>
+        </w:rPr>
+        <w:t>showSnackBar</w:t>
+      </w:r>
+      <w:proofErr w:type="spellEnd"/>
+      <w:r>
+        <w:rPr>
+          <w:highlight w:val="yellow"/>
+        </w:rPr>
+        <w:t>(</w:t>
+      </w:r>
+      <w:proofErr w:type="spellStart"/>
+      <w:r>
+        <w:rPr>
+          <w:highlight w:val="yellow"/>
+        </w:rPr>
+        <w:t>snackBar</w:t>
+      </w:r>
+      <w:proofErr w:type="spellEnd"/>
+      <w:r>
+        <w:rPr>
+          <w:highlight w:val="yellow"/>
+        </w:rPr>
+        <w:t>);</w:t>
+      </w:r>
+      <w:r>
+        <w:rPr>
+          <w:rFonts w:hint="cs"/>
+          <w:highlight w:val="yellow"/>
           <w:cs/>
         </w:rPr>
         <w:t xml:space="preserve">  เพื่อ สั่งให้ </w:t>
       </w:r>
+      <w:proofErr w:type="spellStart"/>
       <w:r>
         <w:rPr>
           <w:highlight w:val="yellow"/>
         </w:rPr>
-        <w:t xml:space="preserve">SnackBar </w:t>
+        <w:t>SnackBar</w:t>
+      </w:r>
+      <w:proofErr w:type="spellEnd"/>
+      <w:r>
+        <w:rPr>
+          <w:highlight w:val="yellow"/>
+        </w:rPr>
+        <w:t xml:space="preserve"> </w:t>
       </w:r>
       <w:r>
         <w:rPr>
@@ -1866,8 +2110,21 @@
         </w:numPr>
       </w:pPr>
       <w:r>
-        <w:t>Ep20-21 textField + inputFormatter</w:t>
-      </w:r>
+        <w:t xml:space="preserve">Ep20-21 </w:t>
+      </w:r>
+      <w:proofErr w:type="spellStart"/>
+      <w:r>
+        <w:t>textField</w:t>
+      </w:r>
+      <w:proofErr w:type="spellEnd"/>
+      <w:r>
+        <w:t xml:space="preserve"> + </w:t>
+      </w:r>
+      <w:proofErr w:type="spellStart"/>
+      <w:r>
+        <w:t>inputFormatter</w:t>
+      </w:r>
+      <w:proofErr w:type="spellEnd"/>
     </w:p>
     <w:p>
       <w:pPr>
@@ -1932,9 +2189,11 @@
           <w:numId w:val="7"/>
         </w:numPr>
       </w:pPr>
+      <w:proofErr w:type="spellStart"/>
       <w:r>
         <w:t>blackList</w:t>
       </w:r>
+      <w:proofErr w:type="spellEnd"/>
       <w:r>
         <w:t xml:space="preserve"> + regex</w:t>
       </w:r>
@@ -1990,8 +2249,13 @@
         <w:t>component</w:t>
       </w:r>
       <w:r>
-        <w:t xml:space="preserve"> CheckBox</w:t>
-      </w:r>
+        <w:t xml:space="preserve"> </w:t>
+      </w:r>
+      <w:proofErr w:type="spellStart"/>
+      <w:r>
+        <w:t>CheckBox</w:t>
+      </w:r>
+      <w:proofErr w:type="spellEnd"/>
       <w:r>
         <w:t xml:space="preserve"> </w:t>
       </w:r>
@@ -2048,8 +2312,13 @@
         </w:rPr>
         <w:t xml:space="preserve">ย่อย </w:t>
       </w:r>
-      <w:r>
-        <w:t xml:space="preserve">CheckBox </w:t>
+      <w:proofErr w:type="spellStart"/>
+      <w:r>
+        <w:t>CheckBox</w:t>
+      </w:r>
+      <w:proofErr w:type="spellEnd"/>
+      <w:r>
+        <w:t xml:space="preserve"> </w:t>
       </w:r>
       <w:r>
         <w:rPr>
@@ -2159,8 +2428,13 @@
         </w:rPr>
         <w:t xml:space="preserve">ต้องเรียกใน ฟังก์ชั่น </w:t>
       </w:r>
-      <w:r>
-        <w:t xml:space="preserve">setState </w:t>
+      <w:proofErr w:type="spellStart"/>
+      <w:r>
+        <w:t>setState</w:t>
+      </w:r>
+      <w:proofErr w:type="spellEnd"/>
+      <w:r>
+        <w:t xml:space="preserve"> </w:t>
       </w:r>
       <w:r>
         <w:rPr>
@@ -2218,8 +2492,13 @@
       </w:pPr>
       <w:r>
         <w:lastRenderedPageBreak/>
-        <w:t>Ep23 advanced appbar</w:t>
-      </w:r>
+        <w:t xml:space="preserve">Ep23 advanced </w:t>
+      </w:r>
+      <w:proofErr w:type="spellStart"/>
+      <w:r>
+        <w:t>appbar</w:t>
+      </w:r>
+      <w:proofErr w:type="spellEnd"/>
     </w:p>
     <w:p>
       <w:pPr>
@@ -2236,8 +2515,13 @@
         </w:rPr>
         <w:t xml:space="preserve">ส่วนประกอบของ </w:t>
       </w:r>
-      <w:r>
-        <w:t xml:space="preserve">AppBar </w:t>
+      <w:proofErr w:type="spellStart"/>
+      <w:r>
+        <w:t>AppBar</w:t>
+      </w:r>
+      <w:proofErr w:type="spellEnd"/>
+      <w:r>
+        <w:t xml:space="preserve"> </w:t>
       </w:r>
       <w:r>
         <w:rPr>
@@ -2313,9 +2597,15 @@
         </w:rPr>
         <w:t xml:space="preserve">แต่ใน ตัวอย่าง เอา </w:t>
       </w:r>
-      <w:r>
-        <w:t xml:space="preserve">bottomSheet </w:t>
-      </w:r>
+      <w:proofErr w:type="spellStart"/>
+      <w:r>
+        <w:t>bottomSheet</w:t>
+      </w:r>
+      <w:proofErr w:type="spellEnd"/>
+      <w:r>
+        <w:t xml:space="preserve"> </w:t>
+      </w:r>
+      <w:proofErr w:type="gramStart"/>
       <w:r>
         <w:rPr>
           <w:rFonts w:hint="cs"/>
@@ -2326,6 +2616,7 @@
       <w:r>
         <w:t>?</w:t>
       </w:r>
+      <w:proofErr w:type="gramEnd"/>
     </w:p>
     <w:p>
       <w:pPr>
@@ -2345,8 +2636,13 @@
         </w:rPr>
         <w:t xml:space="preserve">ต้องใช้ </w:t>
       </w:r>
-      <w:r>
-        <w:t xml:space="preserve">PreferredSize </w:t>
+      <w:proofErr w:type="spellStart"/>
+      <w:r>
+        <w:t>PreferredSize</w:t>
+      </w:r>
+      <w:proofErr w:type="spellEnd"/>
+      <w:r>
+        <w:t xml:space="preserve"> </w:t>
       </w:r>
       <w:r>
         <w:rPr>
@@ -2375,9 +2671,11 @@
         </w:rPr>
         <w:t xml:space="preserve">แต่ </w:t>
       </w:r>
+      <w:proofErr w:type="spellStart"/>
       <w:r>
         <w:t>PreferredSize</w:t>
       </w:r>
+      <w:proofErr w:type="spellEnd"/>
       <w:r>
         <w:rPr>
           <w:rFonts w:hint="cs"/>
@@ -2404,9 +2702,11 @@
           <w:numId w:val="7"/>
         </w:numPr>
       </w:pPr>
+      <w:proofErr w:type="spellStart"/>
       <w:r>
         <w:t>PreferredSize</w:t>
       </w:r>
+      <w:proofErr w:type="spellEnd"/>
       <w:r>
         <w:rPr>
           <w:rFonts w:hint="cs"/>
@@ -2703,9 +3003,11 @@
             <w:pPr>
               <w:jc w:val="center"/>
             </w:pPr>
+            <w:proofErr w:type="spellStart"/>
             <w:r>
               <w:t>TextField</w:t>
             </w:r>
+            <w:proofErr w:type="spellEnd"/>
           </w:p>
         </w:tc>
         <w:tc>
@@ -2741,9 +3043,11 @@
             <w:pPr>
               <w:jc w:val="center"/>
             </w:pPr>
+            <w:proofErr w:type="spellStart"/>
             <w:r>
               <w:t>SafeArea</w:t>
             </w:r>
+            <w:proofErr w:type="spellEnd"/>
           </w:p>
         </w:tc>
         <w:tc>
@@ -2831,9 +3135,11 @@
             <w:pPr>
               <w:jc w:val="center"/>
             </w:pPr>
+            <w:proofErr w:type="spellStart"/>
             <w:r>
               <w:t>PreferredSize</w:t>
             </w:r>
+            <w:proofErr w:type="spellEnd"/>
           </w:p>
         </w:tc>
         <w:tc>
@@ -2869,9 +3175,11 @@
             <w:pPr>
               <w:jc w:val="center"/>
             </w:pPr>
+            <w:proofErr w:type="spellStart"/>
             <w:r>
               <w:t>SizeBox</w:t>
             </w:r>
+            <w:proofErr w:type="spellEnd"/>
           </w:p>
         </w:tc>
         <w:tc>
@@ -2881,7 +3189,6 @@
           <w:p>
             <w:pPr>
               <w:rPr>
-                <w:rFonts w:hint="cs"/>
                 <w:cs/>
               </w:rPr>
             </w:pPr>
@@ -2926,7 +3233,6 @@
           <w:p>
             <w:pPr>
               <w:rPr>
-                <w:rFonts w:hint="cs"/>
                 <w:cs/>
               </w:rPr>
             </w:pPr>
@@ -2958,11 +3264,6 @@
             <w:tcW w:w="7470" w:type="dxa"/>
           </w:tcPr>
           <w:p>
-            <w:pPr>
-              <w:rPr>
-                <w:rFonts w:hint="cs"/>
-              </w:rPr>
-            </w:pPr>
             <w:r>
               <w:rPr>
                 <w:rFonts w:hint="cs"/>
@@ -2972,6 +3273,139 @@
             </w:r>
             <w:r>
               <w:t>card</w:t>
+            </w:r>
+          </w:p>
+        </w:tc>
+        <w:tc>
+          <w:tcPr>
+            <w:tcW w:w="1255" w:type="dxa"/>
+          </w:tcPr>
+          <w:p/>
+        </w:tc>
+      </w:tr>
+      <w:tr>
+        <w:tc>
+          <w:tcPr>
+            <w:tcW w:w="2065" w:type="dxa"/>
+          </w:tcPr>
+          <w:p>
+            <w:pPr>
+              <w:jc w:val="center"/>
+            </w:pPr>
+            <w:hyperlink r:id="rId8" w:history="1">
+              <w:proofErr w:type="spellStart"/>
+              <w:r>
+                <w:rPr>
+                  <w:rStyle w:val="Hyperlink"/>
+                </w:rPr>
+                <w:t>showDialog</w:t>
+              </w:r>
+              <w:proofErr w:type="spellEnd"/>
+            </w:hyperlink>
+          </w:p>
+        </w:tc>
+        <w:tc>
+          <w:tcPr>
+            <w:tcW w:w="7470" w:type="dxa"/>
+          </w:tcPr>
+          <w:p>
+            <w:pPr>
+              <w:rPr>
+                <w:cs/>
+              </w:rPr>
+            </w:pPr>
+          </w:p>
+        </w:tc>
+        <w:tc>
+          <w:tcPr>
+            <w:tcW w:w="1255" w:type="dxa"/>
+          </w:tcPr>
+          <w:p>
+            <w:r>
+              <w:t>Dialog</w:t>
+            </w:r>
+          </w:p>
+        </w:tc>
+      </w:tr>
+      <w:tr>
+        <w:tc>
+          <w:tcPr>
+            <w:tcW w:w="2065" w:type="dxa"/>
+          </w:tcPr>
+          <w:p>
+            <w:pPr>
+              <w:jc w:val="center"/>
+            </w:pPr>
+            <w:hyperlink r:id="rId9" w:history="1">
+              <w:proofErr w:type="spellStart"/>
+              <w:r>
+                <w:rPr>
+                  <w:rStyle w:val="Hyperlink"/>
+                </w:rPr>
+                <w:t>AlertDialog</w:t>
+              </w:r>
+              <w:proofErr w:type="spellEnd"/>
+            </w:hyperlink>
+          </w:p>
+        </w:tc>
+        <w:tc>
+          <w:tcPr>
+            <w:tcW w:w="7470" w:type="dxa"/>
+          </w:tcPr>
+          <w:p>
+            <w:pPr>
+              <w:rPr>
+                <w:cs/>
+              </w:rPr>
+            </w:pPr>
+          </w:p>
+        </w:tc>
+        <w:tc>
+          <w:tcPr>
+            <w:tcW w:w="1255" w:type="dxa"/>
+          </w:tcPr>
+          <w:p>
+            <w:r>
+              <w:t>dialog</w:t>
+            </w:r>
+          </w:p>
+        </w:tc>
+      </w:tr>
+      <w:tr>
+        <w:tc>
+          <w:tcPr>
+            <w:tcW w:w="2065" w:type="dxa"/>
+          </w:tcPr>
+          <w:p>
+            <w:pPr>
+              <w:jc w:val="center"/>
+            </w:pPr>
+            <w:proofErr w:type="spellStart"/>
+            <w:r>
+              <w:t>FlatButton</w:t>
+            </w:r>
+            <w:proofErr w:type="spellEnd"/>
+          </w:p>
+        </w:tc>
+        <w:tc>
+          <w:tcPr>
+            <w:tcW w:w="7470" w:type="dxa"/>
+          </w:tcPr>
+          <w:p>
+            <w:pPr>
+              <w:rPr>
+                <w:cs/>
+              </w:rPr>
+            </w:pPr>
+            <w:r>
+              <w:rPr>
+                <w:rFonts w:cs="Cordia New"/>
+                <w:cs/>
+              </w:rPr>
+              <w:t xml:space="preserve">ปุ่ม ที่ไม่มีขอบ เป็นเหมือน </w:t>
+            </w:r>
+            <w:r>
+              <w:t>link</w:t>
             </w:r>
           </w:p>
         </w:tc>
@@ -4268,6 +4702,29 @@
       </w:tblBorders>
     </w:tblPr>
   </w:style>
+  <w:style w:type="character" w:styleId="Hyperlink">
+    <w:name w:val="Hyperlink"/>
+    <w:basedOn w:val="DefaultParagraphFont"/>
+    <w:uiPriority w:val="99"/>
+    <w:unhideWhenUsed/>
+    <w:rsid w:val="00FA6D7B"/>
+    <w:rPr>
+      <w:color w:val="0563C1" w:themeColor="hyperlink"/>
+      <w:u w:val="single"/>
+    </w:rPr>
+  </w:style>
+  <w:style w:type="character" w:styleId="UnresolvedMention">
+    <w:name w:val="Unresolved Mention"/>
+    <w:basedOn w:val="DefaultParagraphFont"/>
+    <w:uiPriority w:val="99"/>
+    <w:semiHidden/>
+    <w:unhideWhenUsed/>
+    <w:rsid w:val="00FA6D7B"/>
+    <w:rPr>
+      <w:color w:val="605E5C"/>
+      <w:shd w:val="clear" w:color="auto" w:fill="E1DFDD"/>
+    </w:rPr>
+  </w:style>
 </w:styles>
 </file>
 

</xml_diff>

<commit_message>
ep 41-44 create project todolist
41. introduction to app todo list
42. workshop create project
43. workshop create file and main coding
44. workshop create database helper part 1
</commit_message>
<xml_diff>
--- a/Flutter Dev note.docx
+++ b/Flutter Dev note.docx
@@ -2501,12 +2501,6 @@
         <w:gridCol w:w="4663"/>
       </w:tblGrid>
       <w:tr>
-        <w:tblPrEx>
-          <w:tblCellMar>
-            <w:top w:w="0" w:type="dxa"/>
-            <w:bottom w:w="0" w:type="dxa"/>
-          </w:tblCellMar>
-        </w:tblPrEx>
         <w:trPr>
           <w:trHeight w:val="91"/>
         </w:trPr>
@@ -2631,6 +2625,157 @@
       </w:pPr>
       <w:r>
         <w:tab/>
+      </w:r>
+    </w:p>
+    <w:p>
+      <w:pPr>
+        <w:pStyle w:val="ListParagraph"/>
+        <w:numPr>
+          <w:ilvl w:val="0"/>
+          <w:numId w:val="10"/>
+        </w:numPr>
+      </w:pPr>
+      <w:r>
+        <w:t>Ep 41-4X</w:t>
+      </w:r>
+    </w:p>
+    <w:p>
+      <w:pPr>
+        <w:pStyle w:val="ListParagraph"/>
+        <w:numPr>
+          <w:ilvl w:val="1"/>
+          <w:numId w:val="10"/>
+        </w:numPr>
+      </w:pPr>
+      <w:r>
+        <w:rPr>
+          <w:rFonts w:hint="cs"/>
+          <w:cs/>
+        </w:rPr>
+        <w:t xml:space="preserve">เพิ่ม </w:t>
+      </w:r>
+      <w:r>
+        <w:t>folder</w:t>
+      </w:r>
+    </w:p>
+    <w:p>
+      <w:pPr>
+        <w:pStyle w:val="ListParagraph"/>
+        <w:ind w:left="1080"/>
+        <w:rPr>
+          <w:rFonts w:hint="cs"/>
+          <w:cs/>
+        </w:rPr>
+      </w:pPr>
+      <w:r>
+        <w:drawing>
+          <wp:inline distT="0" distB="0" distL="0" distR="0" wp14:anchorId="4BFAE1F2" wp14:editId="72BAE457">
+            <wp:extent cx="1933845" cy="1781424"/>
+            <wp:effectExtent l="0" t="0" r="9525" b="9525"/>
+            <wp:docPr id="6" name="Picture 6"/>
+            <wp:cNvGraphicFramePr>
+              <a:graphicFrameLocks xmlns:a="http://schemas.openxmlformats.org/drawingml/2006/main" noChangeAspect="1"/>
+            </wp:cNvGraphicFramePr>
+            <a:graphic xmlns:a="http://schemas.openxmlformats.org/drawingml/2006/main">
+              <a:graphicData uri="http://schemas.openxmlformats.org/drawingml/2006/picture">
+                <pic:pic xmlns:pic="http://schemas.openxmlformats.org/drawingml/2006/picture">
+                  <pic:nvPicPr>
+                    <pic:cNvPr id="1" name=""/>
+                    <pic:cNvPicPr/>
+                  </pic:nvPicPr>
+                  <pic:blipFill>
+                    <a:blip r:embed="rId8"/>
+                    <a:stretch>
+                      <a:fillRect/>
+                    </a:stretch>
+                  </pic:blipFill>
+                  <pic:spPr>
+                    <a:xfrm>
+                      <a:off x="0" y="0"/>
+                      <a:ext cx="1933845" cy="1781424"/>
+                    </a:xfrm>
+                    <a:prstGeom prst="rect">
+                      <a:avLst/>
+                    </a:prstGeom>
+                  </pic:spPr>
+                </pic:pic>
+              </a:graphicData>
+            </a:graphic>
+          </wp:inline>
+        </w:drawing>
+      </w:r>
+    </w:p>
+    <w:p>
+      <w:pPr>
+        <w:pStyle w:val="ListParagraph"/>
+        <w:numPr>
+          <w:ilvl w:val="1"/>
+          <w:numId w:val="10"/>
+        </w:numPr>
+      </w:pPr>
+      <w:r>
+        <w:rPr>
+          <w:rFonts w:hint="cs"/>
+          <w:cs/>
+        </w:rPr>
+        <w:t>ไฟล์</w:t>
+      </w:r>
+      <w:r>
+        <w:t xml:space="preserve"> pubspec.yaml </w:t>
+      </w:r>
+      <w:r>
+        <w:rPr>
+          <w:rFonts w:hint="cs"/>
+          <w:cs/>
+        </w:rPr>
+        <w:t xml:space="preserve">แล้ว </w:t>
+      </w:r>
+      <w:r>
+        <w:t>pub get</w:t>
+      </w:r>
+    </w:p>
+    <w:p>
+      <w:pPr>
+        <w:pStyle w:val="ListParagraph"/>
+        <w:ind w:left="1080"/>
+      </w:pPr>
+      <w:r>
+        <w:lastRenderedPageBreak/>
+        <w:drawing>
+          <wp:inline distT="0" distB="0" distL="0" distR="0" wp14:anchorId="0988E47D" wp14:editId="63B25877">
+            <wp:extent cx="2591162" cy="2286319"/>
+            <wp:effectExtent l="0" t="0" r="0" b="0"/>
+            <wp:docPr id="4" name="Picture 4"/>
+            <wp:cNvGraphicFramePr>
+              <a:graphicFrameLocks xmlns:a="http://schemas.openxmlformats.org/drawingml/2006/main" noChangeAspect="1"/>
+            </wp:cNvGraphicFramePr>
+            <a:graphic xmlns:a="http://schemas.openxmlformats.org/drawingml/2006/main">
+              <a:graphicData uri="http://schemas.openxmlformats.org/drawingml/2006/picture">
+                <pic:pic xmlns:pic="http://schemas.openxmlformats.org/drawingml/2006/picture">
+                  <pic:nvPicPr>
+                    <pic:cNvPr id="1" name=""/>
+                    <pic:cNvPicPr/>
+                  </pic:nvPicPr>
+                  <pic:blipFill>
+                    <a:blip r:embed="rId9"/>
+                    <a:stretch>
+                      <a:fillRect/>
+                    </a:stretch>
+                  </pic:blipFill>
+                  <pic:spPr>
+                    <a:xfrm>
+                      <a:off x="0" y="0"/>
+                      <a:ext cx="2591162" cy="2286319"/>
+                    </a:xfrm>
+                    <a:prstGeom prst="rect">
+                      <a:avLst/>
+                    </a:prstGeom>
+                  </pic:spPr>
+                </pic:pic>
+              </a:graphicData>
+            </a:graphic>
+          </wp:inline>
+        </w:drawing>
       </w:r>
     </w:p>
     <w:p>
@@ -3174,7 +3319,7 @@
             <w:pPr>
               <w:jc w:val="center"/>
             </w:pPr>
-            <w:hyperlink r:id="rId8" w:history="1">
+            <w:hyperlink r:id="rId10" w:history="1">
               <w:r>
                 <w:rPr>
                   <w:rStyle w:val="Hyperlink"/>
@@ -3216,7 +3361,7 @@
             <w:pPr>
               <w:jc w:val="center"/>
             </w:pPr>
-            <w:hyperlink r:id="rId9" w:history="1">
+            <w:hyperlink r:id="rId11" w:history="1">
               <w:r>
                 <w:rPr>
                   <w:rStyle w:val="Hyperlink"/>
@@ -3534,6 +3679,119 @@
     </w:lvl>
   </w:abstractNum>
   <w:abstractNum w:abstractNumId="2" w15:restartNumberingAfterBreak="0">
+    <w:nsid w:val="1AA67B30"/>
+    <w:multiLevelType w:val="hybridMultilevel"/>
+    <w:tmpl w:val="7D583F84"/>
+    <w:lvl w:ilvl="0" w:tplc="04090001">
+      <w:start w:val="1"/>
+      <w:numFmt w:val="bullet"/>
+      <w:lvlText w:val=""/>
+      <w:lvlJc w:val="left"/>
+      <w:pPr>
+        <w:ind w:left="360" w:hanging="360"/>
+      </w:pPr>
+      <w:rPr>
+        <w:rFonts w:ascii="Symbol" w:hAnsi="Symbol" w:hint="default"/>
+      </w:rPr>
+    </w:lvl>
+    <w:lvl w:ilvl="1" w:tplc="04090003">
+      <w:start w:val="1"/>
+      <w:numFmt w:val="bullet"/>
+      <w:lvlText w:val="o"/>
+      <w:lvlJc w:val="left"/>
+      <w:pPr>
+        <w:ind w:left="1080" w:hanging="360"/>
+      </w:pPr>
+      <w:rPr>
+        <w:rFonts w:ascii="Courier New" w:hAnsi="Courier New" w:cs="Courier New" w:hint="default"/>
+      </w:rPr>
+    </w:lvl>
+    <w:lvl w:ilvl="2" w:tplc="04090005">
+      <w:start w:val="1"/>
+      <w:numFmt w:val="bullet"/>
+      <w:lvlText w:val=""/>
+      <w:lvlJc w:val="left"/>
+      <w:pPr>
+        <w:ind w:left="1800" w:hanging="360"/>
+      </w:pPr>
+      <w:rPr>
+        <w:rFonts w:ascii="Wingdings" w:hAnsi="Wingdings" w:hint="default"/>
+      </w:rPr>
+    </w:lvl>
+    <w:lvl w:ilvl="3" w:tplc="04090001" w:tentative="1">
+      <w:start w:val="1"/>
+      <w:numFmt w:val="bullet"/>
+      <w:lvlText w:val=""/>
+      <w:lvlJc w:val="left"/>
+      <w:pPr>
+        <w:ind w:left="2520" w:hanging="360"/>
+      </w:pPr>
+      <w:rPr>
+        <w:rFonts w:ascii="Symbol" w:hAnsi="Symbol" w:hint="default"/>
+      </w:rPr>
+    </w:lvl>
+    <w:lvl w:ilvl="4" w:tplc="04090003" w:tentative="1">
+      <w:start w:val="1"/>
+      <w:numFmt w:val="bullet"/>
+      <w:lvlText w:val="o"/>
+      <w:lvlJc w:val="left"/>
+      <w:pPr>
+        <w:ind w:left="3240" w:hanging="360"/>
+      </w:pPr>
+      <w:rPr>
+        <w:rFonts w:ascii="Courier New" w:hAnsi="Courier New" w:cs="Courier New" w:hint="default"/>
+      </w:rPr>
+    </w:lvl>
+    <w:lvl w:ilvl="5" w:tplc="04090005" w:tentative="1">
+      <w:start w:val="1"/>
+      <w:numFmt w:val="bullet"/>
+      <w:lvlText w:val=""/>
+      <w:lvlJc w:val="left"/>
+      <w:pPr>
+        <w:ind w:left="3960" w:hanging="360"/>
+      </w:pPr>
+      <w:rPr>
+        <w:rFonts w:ascii="Wingdings" w:hAnsi="Wingdings" w:hint="default"/>
+      </w:rPr>
+    </w:lvl>
+    <w:lvl w:ilvl="6" w:tplc="04090001" w:tentative="1">
+      <w:start w:val="1"/>
+      <w:numFmt w:val="bullet"/>
+      <w:lvlText w:val=""/>
+      <w:lvlJc w:val="left"/>
+      <w:pPr>
+        <w:ind w:left="4680" w:hanging="360"/>
+      </w:pPr>
+      <w:rPr>
+        <w:rFonts w:ascii="Symbol" w:hAnsi="Symbol" w:hint="default"/>
+      </w:rPr>
+    </w:lvl>
+    <w:lvl w:ilvl="7" w:tplc="04090003" w:tentative="1">
+      <w:start w:val="1"/>
+      <w:numFmt w:val="bullet"/>
+      <w:lvlText w:val="o"/>
+      <w:lvlJc w:val="left"/>
+      <w:pPr>
+        <w:ind w:left="5400" w:hanging="360"/>
+      </w:pPr>
+      <w:rPr>
+        <w:rFonts w:ascii="Courier New" w:hAnsi="Courier New" w:cs="Courier New" w:hint="default"/>
+      </w:rPr>
+    </w:lvl>
+    <w:lvl w:ilvl="8" w:tplc="04090005" w:tentative="1">
+      <w:start w:val="1"/>
+      <w:numFmt w:val="bullet"/>
+      <w:lvlText w:val=""/>
+      <w:lvlJc w:val="left"/>
+      <w:pPr>
+        <w:ind w:left="6120" w:hanging="360"/>
+      </w:pPr>
+      <w:rPr>
+        <w:rFonts w:ascii="Wingdings" w:hAnsi="Wingdings" w:hint="default"/>
+      </w:rPr>
+    </w:lvl>
+  </w:abstractNum>
+  <w:abstractNum w:abstractNumId="3" w15:restartNumberingAfterBreak="0">
     <w:nsid w:val="27F35C37"/>
     <w:multiLevelType w:val="hybridMultilevel"/>
     <w:tmpl w:val="BD84001A"/>
@@ -3646,7 +3904,7 @@
       </w:rPr>
     </w:lvl>
   </w:abstractNum>
-  <w:abstractNum w:abstractNumId="3" w15:restartNumberingAfterBreak="0">
+  <w:abstractNum w:abstractNumId="4" w15:restartNumberingAfterBreak="0">
     <w:nsid w:val="2D350869"/>
     <w:multiLevelType w:val="hybridMultilevel"/>
     <w:tmpl w:val="2E665E60"/>
@@ -3759,7 +4017,7 @@
       </w:rPr>
     </w:lvl>
   </w:abstractNum>
-  <w:abstractNum w:abstractNumId="4" w15:restartNumberingAfterBreak="0">
+  <w:abstractNum w:abstractNumId="5" w15:restartNumberingAfterBreak="0">
     <w:nsid w:val="2F48240A"/>
     <w:multiLevelType w:val="hybridMultilevel"/>
     <w:tmpl w:val="B068238E"/>
@@ -3872,7 +4130,7 @@
       </w:rPr>
     </w:lvl>
   </w:abstractNum>
-  <w:abstractNum w:abstractNumId="5" w15:restartNumberingAfterBreak="0">
+  <w:abstractNum w:abstractNumId="6" w15:restartNumberingAfterBreak="0">
     <w:nsid w:val="35A94443"/>
     <w:multiLevelType w:val="hybridMultilevel"/>
     <w:tmpl w:val="EC44B1EC"/>
@@ -3985,7 +4243,120 @@
       </w:rPr>
     </w:lvl>
   </w:abstractNum>
-  <w:abstractNum w:abstractNumId="6" w15:restartNumberingAfterBreak="0">
+  <w:abstractNum w:abstractNumId="7" w15:restartNumberingAfterBreak="0">
+    <w:nsid w:val="588643F4"/>
+    <w:multiLevelType w:val="hybridMultilevel"/>
+    <w:tmpl w:val="6D56D57E"/>
+    <w:lvl w:ilvl="0" w:tplc="04090001">
+      <w:start w:val="1"/>
+      <w:numFmt w:val="bullet"/>
+      <w:lvlText w:val=""/>
+      <w:lvlJc w:val="left"/>
+      <w:pPr>
+        <w:ind w:left="360" w:hanging="360"/>
+      </w:pPr>
+      <w:rPr>
+        <w:rFonts w:ascii="Symbol" w:hAnsi="Symbol" w:hint="default"/>
+      </w:rPr>
+    </w:lvl>
+    <w:lvl w:ilvl="1" w:tplc="04090003" w:tentative="1">
+      <w:start w:val="1"/>
+      <w:numFmt w:val="bullet"/>
+      <w:lvlText w:val="o"/>
+      <w:lvlJc w:val="left"/>
+      <w:pPr>
+        <w:ind w:left="1080" w:hanging="360"/>
+      </w:pPr>
+      <w:rPr>
+        <w:rFonts w:ascii="Courier New" w:hAnsi="Courier New" w:cs="Courier New" w:hint="default"/>
+      </w:rPr>
+    </w:lvl>
+    <w:lvl w:ilvl="2" w:tplc="04090005" w:tentative="1">
+      <w:start w:val="1"/>
+      <w:numFmt w:val="bullet"/>
+      <w:lvlText w:val=""/>
+      <w:lvlJc w:val="left"/>
+      <w:pPr>
+        <w:ind w:left="1800" w:hanging="360"/>
+      </w:pPr>
+      <w:rPr>
+        <w:rFonts w:ascii="Wingdings" w:hAnsi="Wingdings" w:hint="default"/>
+      </w:rPr>
+    </w:lvl>
+    <w:lvl w:ilvl="3" w:tplc="04090001" w:tentative="1">
+      <w:start w:val="1"/>
+      <w:numFmt w:val="bullet"/>
+      <w:lvlText w:val=""/>
+      <w:lvlJc w:val="left"/>
+      <w:pPr>
+        <w:ind w:left="2520" w:hanging="360"/>
+      </w:pPr>
+      <w:rPr>
+        <w:rFonts w:ascii="Symbol" w:hAnsi="Symbol" w:hint="default"/>
+      </w:rPr>
+    </w:lvl>
+    <w:lvl w:ilvl="4" w:tplc="04090003" w:tentative="1">
+      <w:start w:val="1"/>
+      <w:numFmt w:val="bullet"/>
+      <w:lvlText w:val="o"/>
+      <w:lvlJc w:val="left"/>
+      <w:pPr>
+        <w:ind w:left="3240" w:hanging="360"/>
+      </w:pPr>
+      <w:rPr>
+        <w:rFonts w:ascii="Courier New" w:hAnsi="Courier New" w:cs="Courier New" w:hint="default"/>
+      </w:rPr>
+    </w:lvl>
+    <w:lvl w:ilvl="5" w:tplc="04090005" w:tentative="1">
+      <w:start w:val="1"/>
+      <w:numFmt w:val="bullet"/>
+      <w:lvlText w:val=""/>
+      <w:lvlJc w:val="left"/>
+      <w:pPr>
+        <w:ind w:left="3960" w:hanging="360"/>
+      </w:pPr>
+      <w:rPr>
+        <w:rFonts w:ascii="Wingdings" w:hAnsi="Wingdings" w:hint="default"/>
+      </w:rPr>
+    </w:lvl>
+    <w:lvl w:ilvl="6" w:tplc="04090001" w:tentative="1">
+      <w:start w:val="1"/>
+      <w:numFmt w:val="bullet"/>
+      <w:lvlText w:val=""/>
+      <w:lvlJc w:val="left"/>
+      <w:pPr>
+        <w:ind w:left="4680" w:hanging="360"/>
+      </w:pPr>
+      <w:rPr>
+        <w:rFonts w:ascii="Symbol" w:hAnsi="Symbol" w:hint="default"/>
+      </w:rPr>
+    </w:lvl>
+    <w:lvl w:ilvl="7" w:tplc="04090003" w:tentative="1">
+      <w:start w:val="1"/>
+      <w:numFmt w:val="bullet"/>
+      <w:lvlText w:val="o"/>
+      <w:lvlJc w:val="left"/>
+      <w:pPr>
+        <w:ind w:left="5400" w:hanging="360"/>
+      </w:pPr>
+      <w:rPr>
+        <w:rFonts w:ascii="Courier New" w:hAnsi="Courier New" w:cs="Courier New" w:hint="default"/>
+      </w:rPr>
+    </w:lvl>
+    <w:lvl w:ilvl="8" w:tplc="04090005" w:tentative="1">
+      <w:start w:val="1"/>
+      <w:numFmt w:val="bullet"/>
+      <w:lvlText w:val=""/>
+      <w:lvlJc w:val="left"/>
+      <w:pPr>
+        <w:ind w:left="6120" w:hanging="360"/>
+      </w:pPr>
+      <w:rPr>
+        <w:rFonts w:ascii="Wingdings" w:hAnsi="Wingdings" w:hint="default"/>
+      </w:rPr>
+    </w:lvl>
+  </w:abstractNum>
+  <w:abstractNum w:abstractNumId="8" w15:restartNumberingAfterBreak="0">
     <w:nsid w:val="5F807ECE"/>
     <w:multiLevelType w:val="hybridMultilevel"/>
     <w:tmpl w:val="C2E8FB30"/>
@@ -4098,7 +4469,7 @@
       </w:rPr>
     </w:lvl>
   </w:abstractNum>
-  <w:abstractNum w:abstractNumId="7" w15:restartNumberingAfterBreak="0">
+  <w:abstractNum w:abstractNumId="9" w15:restartNumberingAfterBreak="0">
     <w:nsid w:val="7C7F61B2"/>
     <w:multiLevelType w:val="hybridMultilevel"/>
     <w:tmpl w:val="4D40033A"/>
@@ -4212,28 +4583,34 @@
     </w:lvl>
   </w:abstractNum>
   <w:num w:numId="1">
-    <w:abstractNumId w:val="3"/>
+    <w:abstractNumId w:val="4"/>
   </w:num>
   <w:num w:numId="2">
-    <w:abstractNumId w:val="7"/>
+    <w:abstractNumId w:val="9"/>
   </w:num>
   <w:num w:numId="3">
-    <w:abstractNumId w:val="5"/>
+    <w:abstractNumId w:val="6"/>
   </w:num>
   <w:num w:numId="4">
     <w:abstractNumId w:val="1"/>
   </w:num>
   <w:num w:numId="5">
-    <w:abstractNumId w:val="2"/>
+    <w:abstractNumId w:val="3"/>
   </w:num>
   <w:num w:numId="6">
-    <w:abstractNumId w:val="6"/>
+    <w:abstractNumId w:val="8"/>
   </w:num>
   <w:num w:numId="7">
     <w:abstractNumId w:val="0"/>
   </w:num>
   <w:num w:numId="8">
-    <w:abstractNumId w:val="4"/>
+    <w:abstractNumId w:val="5"/>
+  </w:num>
+  <w:num w:numId="9">
+    <w:abstractNumId w:val="7"/>
+  </w:num>
+  <w:num w:numId="10">
+    <w:abstractNumId w:val="2"/>
   </w:num>
 </w:numbering>
 </file>

</xml_diff>